<commit_message>
Still have to add Docstrings / Images and website topic changed
</commit_message>
<xml_diff>
--- a/Lab 7 Test Table.docx
+++ b/Lab 7 Test Table.docx
@@ -53,7 +53,20 @@
           <w:szCs w:val="28"/>
           <w14:ligatures w14:val="none"/>
         </w:rPr>
-        <w:t>21</w:t>
+        <w:t>2</w:t>
+      </w:r>
+      <w:r>
+        <w:rPr>
+          <w:rFonts w:ascii="Aptos" w:eastAsia="Times New Roman" w:hAnsi="Aptos" w:cs="Times New Roman"/>
+          <w:b/>
+          <w:bCs/>
+          <w:color w:val="000000"/>
+          <w:kern w:val="0"/>
+          <w:sz w:val="28"/>
+          <w:szCs w:val="28"/>
+          <w14:ligatures w14:val="none"/>
+        </w:rPr>
+        <w:t>9</w:t>
       </w:r>
       <w:r>
         <w:rPr>
@@ -151,7 +164,7 @@
           <w:sz w:val="36"/>
           <w:szCs w:val="36"/>
         </w:rPr>
-        <w:t>6</w:t>
+        <w:t>7</w:t>
       </w:r>
       <w:r>
         <w:rPr>
@@ -179,44 +192,37 @@
           <w:sz w:val="40"/>
           <w:szCs w:val="40"/>
         </w:rPr>
-        <w:t>Test Table</w:t>
-      </w:r>
-      <w:r>
-        <w:rPr>
-          <w:b/>
-          <w:bCs/>
-          <w:sz w:val="40"/>
-          <w:szCs w:val="40"/>
-        </w:rPr>
-        <w:t>:</w:t>
+        <w:t>Test Table:</w:t>
       </w:r>
     </w:p>
     <w:tbl>
       <w:tblPr>
         <w:tblStyle w:val="TableGrid"/>
-        <w:tblW w:w="9724" w:type="dxa"/>
+        <w:tblW w:w="9745" w:type="dxa"/>
         <w:tblLook w:val="04A0" w:firstRow="1" w:lastRow="0" w:firstColumn="1" w:lastColumn="0" w:noHBand="0" w:noVBand="1"/>
       </w:tblPr>
       <w:tblGrid>
-        <w:gridCol w:w="1556"/>
-        <w:gridCol w:w="2830"/>
-        <w:gridCol w:w="2902"/>
-        <w:gridCol w:w="2436"/>
+        <w:gridCol w:w="2821"/>
+        <w:gridCol w:w="2411"/>
+        <w:gridCol w:w="3329"/>
+        <w:gridCol w:w="1184"/>
       </w:tblGrid>
       <w:tr>
         <w:trPr>
-          <w:trHeight w:val="252"/>
+          <w:trHeight w:val="48"/>
         </w:trPr>
         <w:tc>
           <w:tcPr>
-            <w:tcW w:w="1556" w:type="dxa"/>
-            <w:hideMark/>
-          </w:tcPr>
-          <w:p>
-            <w:pPr>
-              <w:rPr>
-                <w:b/>
-                <w:bCs/>
+            <w:tcW w:w="2821" w:type="dxa"/>
+            <w:hideMark/>
+          </w:tcPr>
+          <w:p>
+            <w:pPr>
+              <w:rPr>
+                <w:b/>
+                <w:bCs/>
+                <w:sz w:val="22"/>
+                <w:szCs w:val="22"/>
               </w:rPr>
             </w:pPr>
             <w:r>
@@ -230,14 +236,16 @@
         </w:tc>
         <w:tc>
           <w:tcPr>
-            <w:tcW w:w="2830" w:type="dxa"/>
-            <w:hideMark/>
-          </w:tcPr>
-          <w:p>
-            <w:pPr>
-              <w:rPr>
-                <w:b/>
-                <w:bCs/>
+            <w:tcW w:w="2411" w:type="dxa"/>
+            <w:hideMark/>
+          </w:tcPr>
+          <w:p>
+            <w:pPr>
+              <w:rPr>
+                <w:b/>
+                <w:bCs/>
+                <w:sz w:val="22"/>
+                <w:szCs w:val="22"/>
               </w:rPr>
             </w:pPr>
             <w:r>
@@ -251,14 +259,16 @@
         </w:tc>
         <w:tc>
           <w:tcPr>
-            <w:tcW w:w="2902" w:type="dxa"/>
-            <w:hideMark/>
-          </w:tcPr>
-          <w:p>
-            <w:pPr>
-              <w:rPr>
-                <w:b/>
-                <w:bCs/>
+            <w:tcW w:w="3329" w:type="dxa"/>
+            <w:hideMark/>
+          </w:tcPr>
+          <w:p>
+            <w:pPr>
+              <w:rPr>
+                <w:b/>
+                <w:bCs/>
+                <w:sz w:val="22"/>
+                <w:szCs w:val="22"/>
               </w:rPr>
             </w:pPr>
             <w:r>
@@ -272,14 +282,16 @@
         </w:tc>
         <w:tc>
           <w:tcPr>
-            <w:tcW w:w="2436" w:type="dxa"/>
-            <w:hideMark/>
-          </w:tcPr>
-          <w:p>
-            <w:pPr>
-              <w:rPr>
-                <w:b/>
-                <w:bCs/>
+            <w:tcW w:w="1184" w:type="dxa"/>
+            <w:hideMark/>
+          </w:tcPr>
+          <w:p>
+            <w:pPr>
+              <w:rPr>
+                <w:b/>
+                <w:bCs/>
+                <w:sz w:val="22"/>
+                <w:szCs w:val="22"/>
               </w:rPr>
             </w:pPr>
             <w:r>
@@ -294,317 +306,1186 @@
       </w:tr>
       <w:tr>
         <w:trPr>
-          <w:trHeight w:val="1682"/>
+          <w:trHeight w:val="72"/>
         </w:trPr>
         <w:tc>
           <w:tcPr>
-            <w:tcW w:w="1556" w:type="dxa"/>
-            <w:hideMark/>
-          </w:tcPr>
-          <w:p>
-            <w:r>
-              <w:t>1. Get “/”</w:t>
-            </w:r>
-          </w:p>
-        </w:tc>
-        <w:tc>
-          <w:tcPr>
-            <w:tcW w:w="2830" w:type="dxa"/>
-            <w:hideMark/>
-          </w:tcPr>
-          <w:p>
-            <w:r>
-              <w:t xml:space="preserve">Load </w:t>
-            </w:r>
-            <w:r>
-              <w:t>“</w:t>
-            </w:r>
-            <w:r>
-              <w:t>home</w:t>
-            </w:r>
-            <w:r>
-              <w:t>”</w:t>
-            </w:r>
-            <w:r>
-              <w:t xml:space="preserve"> page</w:t>
-            </w:r>
-          </w:p>
-        </w:tc>
-        <w:tc>
-          <w:tcPr>
-            <w:tcW w:w="2902" w:type="dxa"/>
-            <w:hideMark/>
-          </w:tcPr>
-          <w:p>
-            <w:r>
-              <w:t xml:space="preserve">Load </w:t>
-            </w:r>
-            <w:r>
-              <w:t>“home”</w:t>
-            </w:r>
-            <w:r>
-              <w:t xml:space="preserve"> page with correct headings and colors</w:t>
-            </w:r>
-          </w:p>
-        </w:tc>
-        <w:tc>
-          <w:tcPr>
-            <w:tcW w:w="2436" w:type="dxa"/>
-            <w:hideMark/>
-          </w:tcPr>
-          <w:p>
-            <w:r>
-              <w:t xml:space="preserve">Load </w:t>
-            </w:r>
-            <w:r>
-              <w:t>“home”</w:t>
-            </w:r>
-            <w:r>
-              <w:t xml:space="preserve"> page with correct headings and colors</w:t>
+            <w:tcW w:w="2821" w:type="dxa"/>
+            <w:hideMark/>
+          </w:tcPr>
+          <w:p>
+            <w:pPr>
+              <w:rPr>
+                <w:b/>
+                <w:bCs/>
+                <w:sz w:val="22"/>
+                <w:szCs w:val="22"/>
+              </w:rPr>
+            </w:pPr>
+            <w:r>
+              <w:rPr>
+                <w:b/>
+                <w:bCs/>
+                <w:sz w:val="22"/>
+                <w:szCs w:val="22"/>
+              </w:rPr>
+              <w:t xml:space="preserve">1. </w:t>
+            </w:r>
+            <w:proofErr w:type="spellStart"/>
+            <w:r>
+              <w:rPr>
+                <w:b/>
+                <w:bCs/>
+                <w:sz w:val="22"/>
+                <w:szCs w:val="22"/>
+              </w:rPr>
+              <w:t>password_complexity</w:t>
+            </w:r>
+            <w:proofErr w:type="spellEnd"/>
+          </w:p>
+        </w:tc>
+        <w:tc>
+          <w:tcPr>
+            <w:tcW w:w="2411" w:type="dxa"/>
+            <w:hideMark/>
+          </w:tcPr>
+          <w:p>
+            <w:pPr>
+              <w:rPr>
+                <w:b/>
+                <w:bCs/>
+                <w:sz w:val="22"/>
+                <w:szCs w:val="22"/>
+              </w:rPr>
+            </w:pPr>
+            <w:r>
+              <w:rPr>
+                <w:b/>
+                <w:bCs/>
+                <w:sz w:val="22"/>
+                <w:szCs w:val="22"/>
+              </w:rPr>
+              <w:t>"Short1!"</w:t>
+            </w:r>
+          </w:p>
+        </w:tc>
+        <w:tc>
+          <w:tcPr>
+            <w:tcW w:w="3329" w:type="dxa"/>
+            <w:hideMark/>
+          </w:tcPr>
+          <w:p>
+            <w:pPr>
+              <w:rPr>
+                <w:b/>
+                <w:bCs/>
+                <w:sz w:val="22"/>
+                <w:szCs w:val="22"/>
+              </w:rPr>
+            </w:pPr>
+            <w:r>
+              <w:rPr>
+                <w:b/>
+                <w:bCs/>
+                <w:sz w:val="22"/>
+                <w:szCs w:val="22"/>
+              </w:rPr>
+              <w:t>False (too short)</w:t>
+            </w:r>
+          </w:p>
+        </w:tc>
+        <w:tc>
+          <w:tcPr>
+            <w:tcW w:w="1184" w:type="dxa"/>
+            <w:hideMark/>
+          </w:tcPr>
+          <w:p>
+            <w:pPr>
+              <w:rPr>
+                <w:b/>
+                <w:bCs/>
+                <w:sz w:val="22"/>
+                <w:szCs w:val="22"/>
+              </w:rPr>
+            </w:pPr>
+            <w:r>
+              <w:rPr>
+                <w:b/>
+                <w:bCs/>
+                <w:sz w:val="22"/>
+                <w:szCs w:val="22"/>
+              </w:rPr>
+              <w:t>FALSE</w:t>
             </w:r>
           </w:p>
         </w:tc>
       </w:tr>
       <w:tr>
         <w:trPr>
-          <w:trHeight w:val="1395"/>
+          <w:trHeight w:val="147"/>
         </w:trPr>
         <w:tc>
           <w:tcPr>
-            <w:tcW w:w="1556" w:type="dxa"/>
-            <w:hideMark/>
-          </w:tcPr>
-          <w:p>
-            <w:r>
+            <w:tcW w:w="2821" w:type="dxa"/>
+            <w:hideMark/>
+          </w:tcPr>
+          <w:p>
+            <w:pPr>
+              <w:rPr>
+                <w:b/>
+                <w:bCs/>
+                <w:sz w:val="22"/>
+                <w:szCs w:val="22"/>
+              </w:rPr>
+            </w:pPr>
+            <w:r>
+              <w:rPr>
+                <w:b/>
+                <w:bCs/>
+                <w:sz w:val="22"/>
+                <w:szCs w:val="22"/>
+              </w:rPr>
               <w:t xml:space="preserve">2. </w:t>
             </w:r>
-            <w:r>
-              <w:t xml:space="preserve">GET </w:t>
-            </w:r>
-            <w:r>
-              <w:t>“</w:t>
-            </w:r>
-            <w:r>
-              <w:t>/about</w:t>
-            </w:r>
-            <w:r>
-              <w:t>”</w:t>
-            </w:r>
-          </w:p>
-        </w:tc>
-        <w:tc>
-          <w:tcPr>
-            <w:tcW w:w="2830" w:type="dxa"/>
-            <w:hideMark/>
-          </w:tcPr>
-          <w:p>
-            <w:r>
-              <w:t xml:space="preserve">Load </w:t>
-            </w:r>
-            <w:r>
-              <w:t>“</w:t>
-            </w:r>
-            <w:r>
-              <w:t>about</w:t>
-            </w:r>
-            <w:r>
-              <w:t>”</w:t>
-            </w:r>
-            <w:r>
-              <w:t xml:space="preserve"> page</w:t>
-            </w:r>
-          </w:p>
-        </w:tc>
-        <w:tc>
-          <w:tcPr>
-            <w:tcW w:w="2902" w:type="dxa"/>
-            <w:hideMark/>
-          </w:tcPr>
-          <w:p>
-            <w:r>
-              <w:t>Load “about” page with correct headings and colors</w:t>
-            </w:r>
-          </w:p>
-        </w:tc>
-        <w:tc>
-          <w:tcPr>
-            <w:tcW w:w="2436" w:type="dxa"/>
-            <w:hideMark/>
-          </w:tcPr>
-          <w:p>
-            <w:r>
-              <w:t xml:space="preserve">Load </w:t>
-            </w:r>
-            <w:r>
-              <w:t>“</w:t>
-            </w:r>
-            <w:r>
-              <w:t>about</w:t>
-            </w:r>
-            <w:r>
-              <w:t>”</w:t>
-            </w:r>
-            <w:r>
-              <w:t xml:space="preserve"> page with correct headings and colors</w:t>
+            <w:proofErr w:type="spellStart"/>
+            <w:r>
+              <w:rPr>
+                <w:b/>
+                <w:bCs/>
+                <w:sz w:val="22"/>
+                <w:szCs w:val="22"/>
+              </w:rPr>
+              <w:t>password_complexity</w:t>
+            </w:r>
+            <w:proofErr w:type="spellEnd"/>
+          </w:p>
+        </w:tc>
+        <w:tc>
+          <w:tcPr>
+            <w:tcW w:w="2411" w:type="dxa"/>
+            <w:hideMark/>
+          </w:tcPr>
+          <w:p>
+            <w:pPr>
+              <w:rPr>
+                <w:b/>
+                <w:bCs/>
+                <w:sz w:val="22"/>
+                <w:szCs w:val="22"/>
+              </w:rPr>
+            </w:pPr>
+            <w:r>
+              <w:rPr>
+                <w:b/>
+                <w:bCs/>
+                <w:sz w:val="22"/>
+                <w:szCs w:val="22"/>
+              </w:rPr>
+              <w:t>"ValidPassword1!"</w:t>
+            </w:r>
+          </w:p>
+        </w:tc>
+        <w:tc>
+          <w:tcPr>
+            <w:tcW w:w="3329" w:type="dxa"/>
+            <w:hideMark/>
+          </w:tcPr>
+          <w:p>
+            <w:pPr>
+              <w:rPr>
+                <w:b/>
+                <w:bCs/>
+                <w:sz w:val="22"/>
+                <w:szCs w:val="22"/>
+              </w:rPr>
+            </w:pPr>
+            <w:r>
+              <w:rPr>
+                <w:b/>
+                <w:bCs/>
+                <w:sz w:val="22"/>
+                <w:szCs w:val="22"/>
+              </w:rPr>
+              <w:t>True (meets length, upper/lower/digit/special)</w:t>
+            </w:r>
+          </w:p>
+        </w:tc>
+        <w:tc>
+          <w:tcPr>
+            <w:tcW w:w="1184" w:type="dxa"/>
+            <w:hideMark/>
+          </w:tcPr>
+          <w:p>
+            <w:pPr>
+              <w:rPr>
+                <w:b/>
+                <w:bCs/>
+                <w:sz w:val="22"/>
+                <w:szCs w:val="22"/>
+              </w:rPr>
+            </w:pPr>
+            <w:r>
+              <w:rPr>
+                <w:b/>
+                <w:bCs/>
+                <w:sz w:val="22"/>
+                <w:szCs w:val="22"/>
+              </w:rPr>
+              <w:t>TRUE</w:t>
             </w:r>
           </w:p>
         </w:tc>
       </w:tr>
       <w:tr>
         <w:trPr>
-          <w:trHeight w:val="887"/>
+          <w:trHeight w:val="262"/>
         </w:trPr>
         <w:tc>
           <w:tcPr>
-            <w:tcW w:w="1556" w:type="dxa"/>
-            <w:hideMark/>
-          </w:tcPr>
-          <w:p>
-            <w:r>
+            <w:tcW w:w="2821" w:type="dxa"/>
+            <w:hideMark/>
+          </w:tcPr>
+          <w:p>
+            <w:pPr>
+              <w:rPr>
+                <w:b/>
+                <w:bCs/>
+                <w:sz w:val="22"/>
+                <w:szCs w:val="22"/>
+              </w:rPr>
+            </w:pPr>
+            <w:r>
+              <w:rPr>
+                <w:b/>
+                <w:bCs/>
+                <w:sz w:val="22"/>
+                <w:szCs w:val="22"/>
+              </w:rPr>
               <w:t xml:space="preserve">3. </w:t>
             </w:r>
             <w:r>
-              <w:t xml:space="preserve">GET </w:t>
-            </w:r>
-            <w:r>
-              <w:t>“</w:t>
-            </w:r>
-            <w:r>
-              <w:t>/contact</w:t>
-            </w:r>
-            <w:r>
-              <w:t>”</w:t>
-            </w:r>
-          </w:p>
-        </w:tc>
-        <w:tc>
-          <w:tcPr>
-            <w:tcW w:w="2830" w:type="dxa"/>
-            <w:hideMark/>
-          </w:tcPr>
-          <w:p>
-            <w:r>
-              <w:t xml:space="preserve">Load </w:t>
-            </w:r>
-            <w:r>
-              <w:t>“</w:t>
-            </w:r>
-            <w:r>
-              <w:t>contact</w:t>
-            </w:r>
-            <w:r>
-              <w:t>”</w:t>
-            </w:r>
-            <w:r>
-              <w:t xml:space="preserve"> page</w:t>
-            </w:r>
-          </w:p>
-        </w:tc>
-        <w:tc>
-          <w:tcPr>
-            <w:tcW w:w="2902" w:type="dxa"/>
-            <w:hideMark/>
-          </w:tcPr>
-          <w:p>
-            <w:r>
-              <w:t xml:space="preserve">Load </w:t>
-            </w:r>
-            <w:r>
-              <w:t>“contact”</w:t>
-            </w:r>
-            <w:r>
-              <w:t xml:space="preserve"> page with correct headings and colors</w:t>
-            </w:r>
-          </w:p>
-        </w:tc>
-        <w:tc>
-          <w:tcPr>
-            <w:tcW w:w="2436" w:type="dxa"/>
-            <w:hideMark/>
-          </w:tcPr>
-          <w:p>
-            <w:r>
-              <w:t xml:space="preserve">Load </w:t>
-            </w:r>
-            <w:r>
-              <w:t>“contact”</w:t>
-            </w:r>
-            <w:r>
-              <w:t xml:space="preserve"> page with correct headings and colors</w:t>
+              <w:rPr>
+                <w:b/>
+                <w:bCs/>
+                <w:sz w:val="22"/>
+                <w:szCs w:val="22"/>
+              </w:rPr>
+              <w:t>Registration</w:t>
+            </w:r>
+          </w:p>
+        </w:tc>
+        <w:tc>
+          <w:tcPr>
+            <w:tcW w:w="2411" w:type="dxa"/>
+            <w:hideMark/>
+          </w:tcPr>
+          <w:p>
+            <w:pPr>
+              <w:rPr>
+                <w:b/>
+                <w:bCs/>
+                <w:sz w:val="22"/>
+                <w:szCs w:val="22"/>
+              </w:rPr>
+            </w:pPr>
+            <w:r>
+              <w:rPr>
+                <w:b/>
+                <w:bCs/>
+                <w:sz w:val="22"/>
+                <w:szCs w:val="22"/>
+              </w:rPr>
+              <w:t>POST /register with {username: user1, password: Password</w:t>
+            </w:r>
+            <w:proofErr w:type="gramStart"/>
+            <w:r>
+              <w:rPr>
+                <w:b/>
+                <w:bCs/>
+                <w:sz w:val="22"/>
+                <w:szCs w:val="22"/>
+              </w:rPr>
+              <w:t>123!,</w:t>
+            </w:r>
+            <w:proofErr w:type="gramEnd"/>
+            <w:r>
+              <w:rPr>
+                <w:b/>
+                <w:bCs/>
+                <w:sz w:val="22"/>
+                <w:szCs w:val="22"/>
+              </w:rPr>
+              <w:t xml:space="preserve"> confirm: Password123!}</w:t>
+            </w:r>
+          </w:p>
+        </w:tc>
+        <w:tc>
+          <w:tcPr>
+            <w:tcW w:w="3329" w:type="dxa"/>
+            <w:hideMark/>
+          </w:tcPr>
+          <w:p>
+            <w:pPr>
+              <w:rPr>
+                <w:b/>
+                <w:bCs/>
+                <w:sz w:val="22"/>
+                <w:szCs w:val="22"/>
+              </w:rPr>
+            </w:pPr>
+            <w:r>
+              <w:rPr>
+                <w:b/>
+                <w:bCs/>
+                <w:sz w:val="22"/>
+                <w:szCs w:val="22"/>
+              </w:rPr>
+              <w:t>HTTP 302 redirect to /login</w:t>
+            </w:r>
+          </w:p>
+        </w:tc>
+        <w:tc>
+          <w:tcPr>
+            <w:tcW w:w="1184" w:type="dxa"/>
+            <w:hideMark/>
+          </w:tcPr>
+          <w:p>
+            <w:pPr>
+              <w:rPr>
+                <w:b/>
+                <w:bCs/>
+                <w:sz w:val="22"/>
+                <w:szCs w:val="22"/>
+              </w:rPr>
+            </w:pPr>
+            <w:r>
+              <w:rPr>
+                <w:b/>
+                <w:bCs/>
+                <w:sz w:val="22"/>
+                <w:szCs w:val="22"/>
+              </w:rPr>
+              <w:t>HTTP 302 redirect</w:t>
             </w:r>
           </w:p>
         </w:tc>
       </w:tr>
       <w:tr>
         <w:trPr>
-          <w:trHeight w:val="1141"/>
+          <w:trHeight w:val="171"/>
         </w:trPr>
         <w:tc>
           <w:tcPr>
-            <w:tcW w:w="1556" w:type="dxa"/>
-            <w:hideMark/>
-          </w:tcPr>
-          <w:p>
-            <w:r>
+            <w:tcW w:w="2821" w:type="dxa"/>
+            <w:hideMark/>
+          </w:tcPr>
+          <w:p>
+            <w:pPr>
+              <w:rPr>
+                <w:b/>
+                <w:bCs/>
+                <w:sz w:val="22"/>
+                <w:szCs w:val="22"/>
+              </w:rPr>
+            </w:pPr>
+            <w:r>
+              <w:rPr>
+                <w:b/>
+                <w:bCs/>
+                <w:sz w:val="22"/>
+                <w:szCs w:val="22"/>
+              </w:rPr>
               <w:t xml:space="preserve">4. </w:t>
             </w:r>
             <w:r>
-              <w:t>CSS Styling</w:t>
-            </w:r>
-          </w:p>
-        </w:tc>
-        <w:tc>
-          <w:tcPr>
-            <w:tcW w:w="2830" w:type="dxa"/>
-            <w:hideMark/>
-          </w:tcPr>
-          <w:p>
-            <w:r>
-              <w:t>Verify CSS styling on all pages</w:t>
-            </w:r>
-          </w:p>
-        </w:tc>
-        <w:tc>
-          <w:tcPr>
-            <w:tcW w:w="2902" w:type="dxa"/>
-            <w:hideMark/>
-          </w:tcPr>
-          <w:p>
-            <w:r>
-              <w:t>Body font, heading colors</w:t>
-            </w:r>
-            <w:r>
-              <w:t xml:space="preserve"> all </w:t>
-            </w:r>
-            <w:r>
-              <w:t>display correctly throughout site</w:t>
-            </w:r>
-          </w:p>
-        </w:tc>
-        <w:tc>
-          <w:tcPr>
-            <w:tcW w:w="2436" w:type="dxa"/>
-            <w:hideMark/>
-          </w:tcPr>
-          <w:p>
-            <w:r>
-              <w:t>Body font, heading colors</w:t>
-            </w:r>
-            <w:r>
-              <w:t xml:space="preserve"> all display correctly throughout site</w:t>
+              <w:rPr>
+                <w:b/>
+                <w:bCs/>
+                <w:sz w:val="22"/>
+                <w:szCs w:val="22"/>
+              </w:rPr>
+              <w:t>Registration</w:t>
+            </w:r>
+          </w:p>
+        </w:tc>
+        <w:tc>
+          <w:tcPr>
+            <w:tcW w:w="2411" w:type="dxa"/>
+            <w:hideMark/>
+          </w:tcPr>
+          <w:p>
+            <w:pPr>
+              <w:rPr>
+                <w:b/>
+                <w:bCs/>
+                <w:sz w:val="22"/>
+                <w:szCs w:val="22"/>
+              </w:rPr>
+            </w:pPr>
+            <w:r>
+              <w:rPr>
+                <w:b/>
+                <w:bCs/>
+                <w:sz w:val="22"/>
+                <w:szCs w:val="22"/>
+              </w:rPr>
+              <w:t>POST /register with duplicate username</w:t>
+            </w:r>
+          </w:p>
+        </w:tc>
+        <w:tc>
+          <w:tcPr>
+            <w:tcW w:w="3329" w:type="dxa"/>
+            <w:hideMark/>
+          </w:tcPr>
+          <w:p>
+            <w:pPr>
+              <w:rPr>
+                <w:b/>
+                <w:bCs/>
+                <w:sz w:val="22"/>
+                <w:szCs w:val="22"/>
+              </w:rPr>
+            </w:pPr>
+            <w:r>
+              <w:rPr>
+                <w:b/>
+                <w:bCs/>
+                <w:sz w:val="22"/>
+                <w:szCs w:val="22"/>
+              </w:rPr>
+              <w:t>HTTP 200 (flash “Username already exists.”)</w:t>
+            </w:r>
+          </w:p>
+        </w:tc>
+        <w:tc>
+          <w:tcPr>
+            <w:tcW w:w="1184" w:type="dxa"/>
+            <w:hideMark/>
+          </w:tcPr>
+          <w:p>
+            <w:pPr>
+              <w:rPr>
+                <w:b/>
+                <w:bCs/>
+                <w:sz w:val="22"/>
+                <w:szCs w:val="22"/>
+              </w:rPr>
+            </w:pPr>
+            <w:r>
+              <w:rPr>
+                <w:b/>
+                <w:bCs/>
+                <w:sz w:val="22"/>
+                <w:szCs w:val="22"/>
+              </w:rPr>
+              <w:t>HTTP 200</w:t>
+            </w:r>
+          </w:p>
+        </w:tc>
+      </w:tr>
+      <w:tr>
+        <w:trPr>
+          <w:trHeight w:val="147"/>
+        </w:trPr>
+        <w:tc>
+          <w:tcPr>
+            <w:tcW w:w="2821" w:type="dxa"/>
+            <w:hideMark/>
+          </w:tcPr>
+          <w:p>
+            <w:pPr>
+              <w:rPr>
+                <w:b/>
+                <w:bCs/>
+                <w:sz w:val="22"/>
+                <w:szCs w:val="22"/>
+              </w:rPr>
+            </w:pPr>
+            <w:r>
+              <w:rPr>
+                <w:b/>
+                <w:bCs/>
+                <w:sz w:val="22"/>
+                <w:szCs w:val="22"/>
+              </w:rPr>
+              <w:t xml:space="preserve">5. </w:t>
+            </w:r>
+            <w:r>
+              <w:rPr>
+                <w:b/>
+                <w:bCs/>
+                <w:sz w:val="22"/>
+                <w:szCs w:val="22"/>
+              </w:rPr>
+              <w:t>Registration</w:t>
+            </w:r>
+          </w:p>
+        </w:tc>
+        <w:tc>
+          <w:tcPr>
+            <w:tcW w:w="2411" w:type="dxa"/>
+            <w:hideMark/>
+          </w:tcPr>
+          <w:p>
+            <w:pPr>
+              <w:rPr>
+                <w:b/>
+                <w:bCs/>
+                <w:sz w:val="22"/>
+                <w:szCs w:val="22"/>
+              </w:rPr>
+            </w:pPr>
+            <w:r>
+              <w:rPr>
+                <w:b/>
+                <w:bCs/>
+                <w:sz w:val="22"/>
+                <w:szCs w:val="22"/>
+              </w:rPr>
+              <w:t>POST /register with weak password</w:t>
+            </w:r>
+          </w:p>
+        </w:tc>
+        <w:tc>
+          <w:tcPr>
+            <w:tcW w:w="3329" w:type="dxa"/>
+            <w:hideMark/>
+          </w:tcPr>
+          <w:p>
+            <w:pPr>
+              <w:rPr>
+                <w:b/>
+                <w:bCs/>
+                <w:sz w:val="22"/>
+                <w:szCs w:val="22"/>
+              </w:rPr>
+            </w:pPr>
+            <w:r>
+              <w:rPr>
+                <w:b/>
+                <w:bCs/>
+                <w:sz w:val="22"/>
+                <w:szCs w:val="22"/>
+              </w:rPr>
+              <w:t>HTTP 200 (flash complexity error)</w:t>
+            </w:r>
+          </w:p>
+        </w:tc>
+        <w:tc>
+          <w:tcPr>
+            <w:tcW w:w="1184" w:type="dxa"/>
+            <w:hideMark/>
+          </w:tcPr>
+          <w:p>
+            <w:pPr>
+              <w:rPr>
+                <w:b/>
+                <w:bCs/>
+                <w:sz w:val="22"/>
+                <w:szCs w:val="22"/>
+              </w:rPr>
+            </w:pPr>
+            <w:r>
+              <w:rPr>
+                <w:b/>
+                <w:bCs/>
+                <w:sz w:val="22"/>
+                <w:szCs w:val="22"/>
+              </w:rPr>
+              <w:t>HTTP 200</w:t>
+            </w:r>
+          </w:p>
+        </w:tc>
+      </w:tr>
+      <w:tr>
+        <w:trPr>
+          <w:trHeight w:val="147"/>
+        </w:trPr>
+        <w:tc>
+          <w:tcPr>
+            <w:tcW w:w="2821" w:type="dxa"/>
+            <w:hideMark/>
+          </w:tcPr>
+          <w:p>
+            <w:pPr>
+              <w:rPr>
+                <w:b/>
+                <w:bCs/>
+                <w:sz w:val="22"/>
+                <w:szCs w:val="22"/>
+              </w:rPr>
+            </w:pPr>
+            <w:r>
+              <w:rPr>
+                <w:b/>
+                <w:bCs/>
+                <w:sz w:val="22"/>
+                <w:szCs w:val="22"/>
+              </w:rPr>
+              <w:t xml:space="preserve">6. </w:t>
+            </w:r>
+            <w:r>
+              <w:rPr>
+                <w:b/>
+                <w:bCs/>
+                <w:sz w:val="22"/>
+                <w:szCs w:val="22"/>
+              </w:rPr>
+              <w:t>Registration</w:t>
+            </w:r>
+          </w:p>
+        </w:tc>
+        <w:tc>
+          <w:tcPr>
+            <w:tcW w:w="2411" w:type="dxa"/>
+            <w:hideMark/>
+          </w:tcPr>
+          <w:p>
+            <w:pPr>
+              <w:rPr>
+                <w:b/>
+                <w:bCs/>
+                <w:sz w:val="22"/>
+                <w:szCs w:val="22"/>
+              </w:rPr>
+            </w:pPr>
+            <w:r>
+              <w:rPr>
+                <w:b/>
+                <w:bCs/>
+                <w:sz w:val="22"/>
+                <w:szCs w:val="22"/>
+              </w:rPr>
+              <w:t>POST /register with non</w:t>
+            </w:r>
+            <w:r>
+              <w:rPr>
+                <w:b/>
+                <w:bCs/>
+                <w:sz w:val="22"/>
+                <w:szCs w:val="22"/>
+              </w:rPr>
+              <w:noBreakHyphen/>
+              <w:t>matching confirm</w:t>
+            </w:r>
+          </w:p>
+        </w:tc>
+        <w:tc>
+          <w:tcPr>
+            <w:tcW w:w="3329" w:type="dxa"/>
+            <w:hideMark/>
+          </w:tcPr>
+          <w:p>
+            <w:pPr>
+              <w:rPr>
+                <w:b/>
+                <w:bCs/>
+                <w:sz w:val="22"/>
+                <w:szCs w:val="22"/>
+              </w:rPr>
+            </w:pPr>
+            <w:r>
+              <w:rPr>
+                <w:b/>
+                <w:bCs/>
+                <w:sz w:val="22"/>
+                <w:szCs w:val="22"/>
+              </w:rPr>
+              <w:t>HTTP 200 (flash “Passwords do not match.”)</w:t>
+            </w:r>
+          </w:p>
+        </w:tc>
+        <w:tc>
+          <w:tcPr>
+            <w:tcW w:w="1184" w:type="dxa"/>
+            <w:hideMark/>
+          </w:tcPr>
+          <w:p>
+            <w:pPr>
+              <w:rPr>
+                <w:b/>
+                <w:bCs/>
+                <w:sz w:val="22"/>
+                <w:szCs w:val="22"/>
+              </w:rPr>
+            </w:pPr>
+            <w:r>
+              <w:rPr>
+                <w:b/>
+                <w:bCs/>
+                <w:sz w:val="22"/>
+                <w:szCs w:val="22"/>
+              </w:rPr>
+              <w:t>HTTP 200</w:t>
+            </w:r>
+          </w:p>
+        </w:tc>
+      </w:tr>
+      <w:tr>
+        <w:trPr>
+          <w:trHeight w:val="122"/>
+        </w:trPr>
+        <w:tc>
+          <w:tcPr>
+            <w:tcW w:w="2821" w:type="dxa"/>
+            <w:hideMark/>
+          </w:tcPr>
+          <w:p>
+            <w:pPr>
+              <w:rPr>
+                <w:b/>
+                <w:bCs/>
+                <w:sz w:val="22"/>
+                <w:szCs w:val="22"/>
+              </w:rPr>
+            </w:pPr>
+            <w:r>
+              <w:rPr>
+                <w:b/>
+                <w:bCs/>
+                <w:sz w:val="22"/>
+                <w:szCs w:val="22"/>
+              </w:rPr>
+              <w:t xml:space="preserve">7. </w:t>
+            </w:r>
+            <w:r>
+              <w:rPr>
+                <w:b/>
+                <w:bCs/>
+                <w:sz w:val="22"/>
+                <w:szCs w:val="22"/>
+              </w:rPr>
+              <w:t>Login</w:t>
+            </w:r>
+          </w:p>
+        </w:tc>
+        <w:tc>
+          <w:tcPr>
+            <w:tcW w:w="2411" w:type="dxa"/>
+            <w:hideMark/>
+          </w:tcPr>
+          <w:p>
+            <w:pPr>
+              <w:rPr>
+                <w:b/>
+                <w:bCs/>
+                <w:sz w:val="22"/>
+                <w:szCs w:val="22"/>
+              </w:rPr>
+            </w:pPr>
+            <w:r>
+              <w:rPr>
+                <w:b/>
+                <w:bCs/>
+                <w:sz w:val="22"/>
+                <w:szCs w:val="22"/>
+              </w:rPr>
+              <w:t>POST /login with valid creds</w:t>
+            </w:r>
+          </w:p>
+        </w:tc>
+        <w:tc>
+          <w:tcPr>
+            <w:tcW w:w="3329" w:type="dxa"/>
+            <w:hideMark/>
+          </w:tcPr>
+          <w:p>
+            <w:pPr>
+              <w:rPr>
+                <w:b/>
+                <w:bCs/>
+                <w:sz w:val="22"/>
+                <w:szCs w:val="22"/>
+              </w:rPr>
+            </w:pPr>
+            <w:r>
+              <w:rPr>
+                <w:b/>
+                <w:bCs/>
+                <w:sz w:val="22"/>
+                <w:szCs w:val="22"/>
+              </w:rPr>
+              <w:t>HTTP 302 redirect to /</w:t>
+            </w:r>
+          </w:p>
+        </w:tc>
+        <w:tc>
+          <w:tcPr>
+            <w:tcW w:w="1184" w:type="dxa"/>
+            <w:hideMark/>
+          </w:tcPr>
+          <w:p>
+            <w:pPr>
+              <w:rPr>
+                <w:b/>
+                <w:bCs/>
+                <w:sz w:val="22"/>
+                <w:szCs w:val="22"/>
+              </w:rPr>
+            </w:pPr>
+            <w:r>
+              <w:rPr>
+                <w:b/>
+                <w:bCs/>
+                <w:sz w:val="22"/>
+                <w:szCs w:val="22"/>
+              </w:rPr>
+              <w:t>HTTP 302 redirect</w:t>
+            </w:r>
+          </w:p>
+        </w:tc>
+      </w:tr>
+      <w:tr>
+        <w:trPr>
+          <w:trHeight w:val="171"/>
+        </w:trPr>
+        <w:tc>
+          <w:tcPr>
+            <w:tcW w:w="2821" w:type="dxa"/>
+            <w:hideMark/>
+          </w:tcPr>
+          <w:p>
+            <w:pPr>
+              <w:rPr>
+                <w:b/>
+                <w:bCs/>
+                <w:sz w:val="22"/>
+                <w:szCs w:val="22"/>
+              </w:rPr>
+            </w:pPr>
+            <w:r>
+              <w:rPr>
+                <w:b/>
+                <w:bCs/>
+                <w:sz w:val="22"/>
+                <w:szCs w:val="22"/>
+              </w:rPr>
+              <w:t xml:space="preserve">8. </w:t>
+            </w:r>
+            <w:r>
+              <w:rPr>
+                <w:b/>
+                <w:bCs/>
+                <w:sz w:val="22"/>
+                <w:szCs w:val="22"/>
+              </w:rPr>
+              <w:t>Login</w:t>
+            </w:r>
+          </w:p>
+        </w:tc>
+        <w:tc>
+          <w:tcPr>
+            <w:tcW w:w="2411" w:type="dxa"/>
+            <w:hideMark/>
+          </w:tcPr>
+          <w:p>
+            <w:pPr>
+              <w:rPr>
+                <w:b/>
+                <w:bCs/>
+                <w:sz w:val="22"/>
+                <w:szCs w:val="22"/>
+              </w:rPr>
+            </w:pPr>
+            <w:r>
+              <w:rPr>
+                <w:b/>
+                <w:bCs/>
+                <w:sz w:val="22"/>
+                <w:szCs w:val="22"/>
+              </w:rPr>
+              <w:t>POST /login with wrong password</w:t>
+            </w:r>
+          </w:p>
+        </w:tc>
+        <w:tc>
+          <w:tcPr>
+            <w:tcW w:w="3329" w:type="dxa"/>
+            <w:hideMark/>
+          </w:tcPr>
+          <w:p>
+            <w:pPr>
+              <w:rPr>
+                <w:b/>
+                <w:bCs/>
+                <w:sz w:val="22"/>
+                <w:szCs w:val="22"/>
+              </w:rPr>
+            </w:pPr>
+            <w:r>
+              <w:rPr>
+                <w:b/>
+                <w:bCs/>
+                <w:sz w:val="22"/>
+                <w:szCs w:val="22"/>
+              </w:rPr>
+              <w:t>HTTP 200 (flash “Invalid username or password.”)</w:t>
+            </w:r>
+          </w:p>
+        </w:tc>
+        <w:tc>
+          <w:tcPr>
+            <w:tcW w:w="1184" w:type="dxa"/>
+            <w:hideMark/>
+          </w:tcPr>
+          <w:p>
+            <w:pPr>
+              <w:rPr>
+                <w:b/>
+                <w:bCs/>
+                <w:sz w:val="22"/>
+                <w:szCs w:val="22"/>
+              </w:rPr>
+            </w:pPr>
+            <w:r>
+              <w:rPr>
+                <w:b/>
+                <w:bCs/>
+                <w:sz w:val="22"/>
+                <w:szCs w:val="22"/>
+              </w:rPr>
+              <w:t>HTTP 200</w:t>
+            </w:r>
+          </w:p>
+        </w:tc>
+      </w:tr>
+      <w:tr>
+        <w:trPr>
+          <w:trHeight w:val="72"/>
+        </w:trPr>
+        <w:tc>
+          <w:tcPr>
+            <w:tcW w:w="2821" w:type="dxa"/>
+            <w:hideMark/>
+          </w:tcPr>
+          <w:p>
+            <w:pPr>
+              <w:rPr>
+                <w:b/>
+                <w:bCs/>
+                <w:sz w:val="22"/>
+                <w:szCs w:val="22"/>
+              </w:rPr>
+            </w:pPr>
+            <w:r>
+              <w:rPr>
+                <w:b/>
+                <w:bCs/>
+                <w:sz w:val="22"/>
+                <w:szCs w:val="22"/>
+              </w:rPr>
+              <w:t xml:space="preserve">9. </w:t>
+            </w:r>
+            <w:r>
+              <w:rPr>
+                <w:b/>
+                <w:bCs/>
+                <w:sz w:val="22"/>
+                <w:szCs w:val="22"/>
+              </w:rPr>
+              <w:t>Protected route</w:t>
+            </w:r>
+          </w:p>
+        </w:tc>
+        <w:tc>
+          <w:tcPr>
+            <w:tcW w:w="2411" w:type="dxa"/>
+            <w:hideMark/>
+          </w:tcPr>
+          <w:p>
+            <w:pPr>
+              <w:rPr>
+                <w:b/>
+                <w:bCs/>
+                <w:sz w:val="22"/>
+                <w:szCs w:val="22"/>
+              </w:rPr>
+            </w:pPr>
+            <w:r>
+              <w:rPr>
+                <w:b/>
+                <w:bCs/>
+                <w:sz w:val="22"/>
+                <w:szCs w:val="22"/>
+              </w:rPr>
+              <w:t>GET / without login</w:t>
+            </w:r>
+          </w:p>
+        </w:tc>
+        <w:tc>
+          <w:tcPr>
+            <w:tcW w:w="3329" w:type="dxa"/>
+            <w:hideMark/>
+          </w:tcPr>
+          <w:p>
+            <w:pPr>
+              <w:rPr>
+                <w:b/>
+                <w:bCs/>
+                <w:sz w:val="22"/>
+                <w:szCs w:val="22"/>
+              </w:rPr>
+            </w:pPr>
+            <w:r>
+              <w:rPr>
+                <w:b/>
+                <w:bCs/>
+                <w:sz w:val="22"/>
+                <w:szCs w:val="22"/>
+              </w:rPr>
+              <w:t>HTTP 302 redirect to /login</w:t>
+            </w:r>
+          </w:p>
+        </w:tc>
+        <w:tc>
+          <w:tcPr>
+            <w:tcW w:w="1184" w:type="dxa"/>
+            <w:hideMark/>
+          </w:tcPr>
+          <w:p>
+            <w:pPr>
+              <w:rPr>
+                <w:b/>
+                <w:bCs/>
+                <w:sz w:val="22"/>
+                <w:szCs w:val="22"/>
+              </w:rPr>
+            </w:pPr>
+            <w:r>
+              <w:rPr>
+                <w:b/>
+                <w:bCs/>
+                <w:sz w:val="22"/>
+                <w:szCs w:val="22"/>
+              </w:rPr>
+              <w:t>HTTP 302 redirect</w:t>
+            </w:r>
+          </w:p>
+        </w:tc>
+      </w:tr>
+      <w:tr>
+        <w:trPr>
+          <w:trHeight w:val="72"/>
+        </w:trPr>
+        <w:tc>
+          <w:tcPr>
+            <w:tcW w:w="2821" w:type="dxa"/>
+            <w:hideMark/>
+          </w:tcPr>
+          <w:p>
+            <w:pPr>
+              <w:rPr>
+                <w:b/>
+                <w:bCs/>
+                <w:sz w:val="22"/>
+                <w:szCs w:val="22"/>
+              </w:rPr>
+            </w:pPr>
+            <w:r>
+              <w:rPr>
+                <w:b/>
+                <w:bCs/>
+                <w:sz w:val="22"/>
+                <w:szCs w:val="22"/>
+              </w:rPr>
+              <w:t xml:space="preserve">10. </w:t>
+            </w:r>
+            <w:r>
+              <w:rPr>
+                <w:b/>
+                <w:bCs/>
+                <w:sz w:val="22"/>
+                <w:szCs w:val="22"/>
+              </w:rPr>
+              <w:t>Protected route</w:t>
+            </w:r>
+          </w:p>
+        </w:tc>
+        <w:tc>
+          <w:tcPr>
+            <w:tcW w:w="2411" w:type="dxa"/>
+            <w:hideMark/>
+          </w:tcPr>
+          <w:p>
+            <w:pPr>
+              <w:rPr>
+                <w:b/>
+                <w:bCs/>
+                <w:sz w:val="22"/>
+                <w:szCs w:val="22"/>
+              </w:rPr>
+            </w:pPr>
+            <w:r>
+              <w:rPr>
+                <w:b/>
+                <w:bCs/>
+                <w:sz w:val="22"/>
+                <w:szCs w:val="22"/>
+              </w:rPr>
+              <w:t>GET / after login</w:t>
+            </w:r>
+          </w:p>
+        </w:tc>
+        <w:tc>
+          <w:tcPr>
+            <w:tcW w:w="3329" w:type="dxa"/>
+            <w:hideMark/>
+          </w:tcPr>
+          <w:p>
+            <w:pPr>
+              <w:rPr>
+                <w:b/>
+                <w:bCs/>
+                <w:sz w:val="22"/>
+                <w:szCs w:val="22"/>
+              </w:rPr>
+            </w:pPr>
+            <w:r>
+              <w:rPr>
+                <w:b/>
+                <w:bCs/>
+                <w:sz w:val="22"/>
+                <w:szCs w:val="22"/>
+              </w:rPr>
+              <w:t>HTTP 200 OK</w:t>
+            </w:r>
+          </w:p>
+        </w:tc>
+        <w:tc>
+          <w:tcPr>
+            <w:tcW w:w="1184" w:type="dxa"/>
+            <w:hideMark/>
+          </w:tcPr>
+          <w:p>
+            <w:pPr>
+              <w:rPr>
+                <w:b/>
+                <w:bCs/>
+                <w:sz w:val="22"/>
+                <w:szCs w:val="22"/>
+              </w:rPr>
+            </w:pPr>
+            <w:r>
+              <w:rPr>
+                <w:b/>
+                <w:bCs/>
+                <w:sz w:val="22"/>
+                <w:szCs w:val="22"/>
+              </w:rPr>
+              <w:t>HTTP 200 OK</w:t>
             </w:r>
           </w:p>
         </w:tc>
       </w:tr>
     </w:tbl>
-    <w:p/>
     <w:p>
       <w:pPr>
         <w:rPr>
           <w:b/>
           <w:bCs/>
-          <w:sz w:val="32"/>
-          <w:szCs w:val="32"/>
+          <w:sz w:val="22"/>
+          <w:szCs w:val="22"/>
         </w:rPr>
       </w:pPr>
     </w:p>
@@ -658,506 +1539,7 @@
         </w:rPr>
       </w:pPr>
     </w:p>
-    <w:p>
-      <w:pPr>
-        <w:rPr>
-          <w:b/>
-          <w:bCs/>
-          <w:sz w:val="32"/>
-          <w:szCs w:val="32"/>
-        </w:rPr>
-      </w:pPr>
-      <w:r>
-        <w:rPr>
-          <w:b/>
-          <w:bCs/>
-          <w:sz w:val="32"/>
-          <w:szCs w:val="32"/>
-        </w:rPr>
-        <w:lastRenderedPageBreak/>
-        <w:t>Test Case 1:</w:t>
-      </w:r>
-    </w:p>
-    <w:p>
-      <w:pPr>
-        <w:rPr>
-          <w:b/>
-          <w:bCs/>
-          <w:sz w:val="32"/>
-          <w:szCs w:val="32"/>
-        </w:rPr>
-      </w:pPr>
-      <w:r>
-        <w:rPr>
-          <w:b/>
-          <w:bCs/>
-          <w:sz w:val="32"/>
-          <w:szCs w:val="32"/>
-        </w:rPr>
-        <w:drawing>
-          <wp:inline distT="0" distB="0" distL="0" distR="0" wp14:anchorId="55A3AAF7" wp14:editId="5E76CA24">
-            <wp:extent cx="3343701" cy="2591726"/>
-            <wp:effectExtent l="0" t="0" r="9525" b="0"/>
-            <wp:docPr id="299395653" name="Picture 1" descr="A screenshot of a computer&#10;&#10;AI-generated content may be incorrect."/>
-            <wp:cNvGraphicFramePr>
-              <a:graphicFrameLocks xmlns:a="http://schemas.openxmlformats.org/drawingml/2006/main" noChangeAspect="1"/>
-            </wp:cNvGraphicFramePr>
-            <a:graphic xmlns:a="http://schemas.openxmlformats.org/drawingml/2006/main">
-              <a:graphicData uri="http://schemas.openxmlformats.org/drawingml/2006/picture">
-                <pic:pic xmlns:pic="http://schemas.openxmlformats.org/drawingml/2006/picture">
-                  <pic:nvPicPr>
-                    <pic:cNvPr id="299395653" name="Picture 1" descr="A screenshot of a computer&#10;&#10;AI-generated content may be incorrect."/>
-                    <pic:cNvPicPr/>
-                  </pic:nvPicPr>
-                  <pic:blipFill>
-                    <a:blip r:embed="rId4"/>
-                    <a:stretch>
-                      <a:fillRect/>
-                    </a:stretch>
-                  </pic:blipFill>
-                  <pic:spPr>
-                    <a:xfrm>
-                      <a:off x="0" y="0"/>
-                      <a:ext cx="3355091" cy="2600555"/>
-                    </a:xfrm>
-                    <a:prstGeom prst="rect">
-                      <a:avLst/>
-                    </a:prstGeom>
-                  </pic:spPr>
-                </pic:pic>
-              </a:graphicData>
-            </a:graphic>
-          </wp:inline>
-        </w:drawing>
-      </w:r>
-    </w:p>
-    <w:p>
-      <w:pPr>
-        <w:rPr>
-          <w:b/>
-          <w:bCs/>
-          <w:sz w:val="32"/>
-          <w:szCs w:val="32"/>
-        </w:rPr>
-      </w:pPr>
-      <w:r>
-        <w:rPr>
-          <w:b/>
-          <w:bCs/>
-          <w:sz w:val="32"/>
-          <w:szCs w:val="32"/>
-        </w:rPr>
-        <w:t xml:space="preserve">Test Case </w:t>
-      </w:r>
-      <w:r>
-        <w:rPr>
-          <w:b/>
-          <w:bCs/>
-          <w:sz w:val="32"/>
-          <w:szCs w:val="32"/>
-        </w:rPr>
-        <w:t>2</w:t>
-      </w:r>
-      <w:r>
-        <w:rPr>
-          <w:b/>
-          <w:bCs/>
-          <w:sz w:val="32"/>
-          <w:szCs w:val="32"/>
-        </w:rPr>
-        <w:t>:</w:t>
-      </w:r>
-    </w:p>
-    <w:p>
-      <w:pPr>
-        <w:rPr>
-          <w:b/>
-          <w:bCs/>
-          <w:sz w:val="32"/>
-          <w:szCs w:val="32"/>
-        </w:rPr>
-      </w:pPr>
-      <w:r>
-        <w:rPr>
-          <w:b/>
-          <w:bCs/>
-          <w:sz w:val="32"/>
-          <w:szCs w:val="32"/>
-        </w:rPr>
-        <w:drawing>
-          <wp:inline distT="0" distB="0" distL="0" distR="0" wp14:anchorId="2D761683" wp14:editId="3730E774">
-            <wp:extent cx="3534770" cy="1728110"/>
-            <wp:effectExtent l="0" t="0" r="8890" b="5715"/>
-            <wp:docPr id="1465065981" name="Picture 1" descr="A screenshot of a computer&#10;&#10;AI-generated content may be incorrect."/>
-            <wp:cNvGraphicFramePr>
-              <a:graphicFrameLocks xmlns:a="http://schemas.openxmlformats.org/drawingml/2006/main" noChangeAspect="1"/>
-            </wp:cNvGraphicFramePr>
-            <a:graphic xmlns:a="http://schemas.openxmlformats.org/drawingml/2006/main">
-              <a:graphicData uri="http://schemas.openxmlformats.org/drawingml/2006/picture">
-                <pic:pic xmlns:pic="http://schemas.openxmlformats.org/drawingml/2006/picture">
-                  <pic:nvPicPr>
-                    <pic:cNvPr id="1465065981" name="Picture 1" descr="A screenshot of a computer&#10;&#10;AI-generated content may be incorrect."/>
-                    <pic:cNvPicPr/>
-                  </pic:nvPicPr>
-                  <pic:blipFill>
-                    <a:blip r:embed="rId5"/>
-                    <a:stretch>
-                      <a:fillRect/>
-                    </a:stretch>
-                  </pic:blipFill>
-                  <pic:spPr>
-                    <a:xfrm>
-                      <a:off x="0" y="0"/>
-                      <a:ext cx="3549716" cy="1735417"/>
-                    </a:xfrm>
-                    <a:prstGeom prst="rect">
-                      <a:avLst/>
-                    </a:prstGeom>
-                  </pic:spPr>
-                </pic:pic>
-              </a:graphicData>
-            </a:graphic>
-          </wp:inline>
-        </w:drawing>
-      </w:r>
-    </w:p>
-    <w:p>
-      <w:pPr>
-        <w:rPr>
-          <w:b/>
-          <w:bCs/>
-          <w:sz w:val="32"/>
-          <w:szCs w:val="32"/>
-        </w:rPr>
-      </w:pPr>
-      <w:r>
-        <w:rPr>
-          <w:b/>
-          <w:bCs/>
-          <w:sz w:val="32"/>
-          <w:szCs w:val="32"/>
-        </w:rPr>
-        <w:t xml:space="preserve">Test Case </w:t>
-      </w:r>
-      <w:r>
-        <w:rPr>
-          <w:b/>
-          <w:bCs/>
-          <w:sz w:val="32"/>
-          <w:szCs w:val="32"/>
-        </w:rPr>
-        <w:t>3</w:t>
-      </w:r>
-      <w:r>
-        <w:rPr>
-          <w:b/>
-          <w:bCs/>
-          <w:sz w:val="32"/>
-          <w:szCs w:val="32"/>
-        </w:rPr>
-        <w:t>:</w:t>
-      </w:r>
-    </w:p>
-    <w:p>
-      <w:pPr>
-        <w:rPr>
-          <w:b/>
-          <w:bCs/>
-          <w:sz w:val="32"/>
-          <w:szCs w:val="32"/>
-        </w:rPr>
-      </w:pPr>
-      <w:r>
-        <w:rPr>
-          <w:b/>
-          <w:bCs/>
-          <w:sz w:val="32"/>
-          <w:szCs w:val="32"/>
-        </w:rPr>
-        <w:drawing>
-          <wp:inline distT="0" distB="0" distL="0" distR="0" wp14:anchorId="5EE31D09" wp14:editId="29DAB833">
-            <wp:extent cx="3534410" cy="1724913"/>
-            <wp:effectExtent l="0" t="0" r="8890" b="8890"/>
-            <wp:docPr id="78055702" name="Picture 1" descr="A screenshot of a contact&#10;&#10;AI-generated content may be incorrect."/>
-            <wp:cNvGraphicFramePr>
-              <a:graphicFrameLocks xmlns:a="http://schemas.openxmlformats.org/drawingml/2006/main" noChangeAspect="1"/>
-            </wp:cNvGraphicFramePr>
-            <a:graphic xmlns:a="http://schemas.openxmlformats.org/drawingml/2006/main">
-              <a:graphicData uri="http://schemas.openxmlformats.org/drawingml/2006/picture">
-                <pic:pic xmlns:pic="http://schemas.openxmlformats.org/drawingml/2006/picture">
-                  <pic:nvPicPr>
-                    <pic:cNvPr id="78055702" name="Picture 1" descr="A screenshot of a contact&#10;&#10;AI-generated content may be incorrect."/>
-                    <pic:cNvPicPr/>
-                  </pic:nvPicPr>
-                  <pic:blipFill>
-                    <a:blip r:embed="rId6"/>
-                    <a:stretch>
-                      <a:fillRect/>
-                    </a:stretch>
-                  </pic:blipFill>
-                  <pic:spPr>
-                    <a:xfrm>
-                      <a:off x="0" y="0"/>
-                      <a:ext cx="3549632" cy="1732342"/>
-                    </a:xfrm>
-                    <a:prstGeom prst="rect">
-                      <a:avLst/>
-                    </a:prstGeom>
-                  </pic:spPr>
-                </pic:pic>
-              </a:graphicData>
-            </a:graphic>
-          </wp:inline>
-        </w:drawing>
-      </w:r>
-    </w:p>
-    <w:p>
-      <w:pPr>
-        <w:rPr>
-          <w:b/>
-          <w:bCs/>
-          <w:sz w:val="32"/>
-          <w:szCs w:val="32"/>
-        </w:rPr>
-      </w:pPr>
-    </w:p>
-    <w:p>
-      <w:pPr>
-        <w:rPr>
-          <w:b/>
-          <w:bCs/>
-          <w:sz w:val="32"/>
-          <w:szCs w:val="32"/>
-        </w:rPr>
-      </w:pPr>
-      <w:r>
-        <w:rPr>
-          <w:b/>
-          <w:bCs/>
-          <w:sz w:val="32"/>
-          <w:szCs w:val="32"/>
-        </w:rPr>
-        <w:lastRenderedPageBreak/>
-        <w:t xml:space="preserve">Test Case </w:t>
-      </w:r>
-      <w:r>
-        <w:rPr>
-          <w:b/>
-          <w:bCs/>
-          <w:sz w:val="32"/>
-          <w:szCs w:val="32"/>
-        </w:rPr>
-        <w:t>4</w:t>
-      </w:r>
-      <w:r>
-        <w:rPr>
-          <w:b/>
-          <w:bCs/>
-          <w:sz w:val="32"/>
-          <w:szCs w:val="32"/>
-        </w:rPr>
-        <w:t xml:space="preserve"> displayed on Test cases 1-3 (CSS file containing different colors)</w:t>
-      </w:r>
-      <w:r>
-        <w:rPr>
-          <w:b/>
-          <w:bCs/>
-          <w:sz w:val="32"/>
-          <w:szCs w:val="32"/>
-        </w:rPr>
-        <w:t>:</w:t>
-      </w:r>
-    </w:p>
-    <w:p>
-      <w:pPr>
-        <w:rPr>
-          <w:b/>
-          <w:bCs/>
-          <w:sz w:val="32"/>
-          <w:szCs w:val="32"/>
-        </w:rPr>
-      </w:pPr>
-      <w:r>
-        <w:rPr>
-          <w:b/>
-          <w:bCs/>
-          <w:sz w:val="32"/>
-          <w:szCs w:val="32"/>
-        </w:rPr>
-        <w:drawing>
-          <wp:inline distT="0" distB="0" distL="0" distR="0" wp14:anchorId="45B997A4" wp14:editId="49CEF1D8">
-            <wp:extent cx="1842448" cy="3374523"/>
-            <wp:effectExtent l="0" t="0" r="5715" b="0"/>
-            <wp:docPr id="1970722557" name="Picture 1" descr="A screenshot of a computer screen&#10;&#10;AI-generated content may be incorrect."/>
-            <wp:cNvGraphicFramePr>
-              <a:graphicFrameLocks xmlns:a="http://schemas.openxmlformats.org/drawingml/2006/main" noChangeAspect="1"/>
-            </wp:cNvGraphicFramePr>
-            <a:graphic xmlns:a="http://schemas.openxmlformats.org/drawingml/2006/main">
-              <a:graphicData uri="http://schemas.openxmlformats.org/drawingml/2006/picture">
-                <pic:pic xmlns:pic="http://schemas.openxmlformats.org/drawingml/2006/picture">
-                  <pic:nvPicPr>
-                    <pic:cNvPr id="1970722557" name="Picture 1" descr="A screenshot of a computer screen&#10;&#10;AI-generated content may be incorrect."/>
-                    <pic:cNvPicPr/>
-                  </pic:nvPicPr>
-                  <pic:blipFill>
-                    <a:blip r:embed="rId7"/>
-                    <a:stretch>
-                      <a:fillRect/>
-                    </a:stretch>
-                  </pic:blipFill>
-                  <pic:spPr>
-                    <a:xfrm>
-                      <a:off x="0" y="0"/>
-                      <a:ext cx="1851547" cy="3391187"/>
-                    </a:xfrm>
-                    <a:prstGeom prst="rect">
-                      <a:avLst/>
-                    </a:prstGeom>
-                  </pic:spPr>
-                </pic:pic>
-              </a:graphicData>
-            </a:graphic>
-          </wp:inline>
-        </w:drawing>
-      </w:r>
-    </w:p>
-    <w:p>
-      <w:pPr>
-        <w:rPr>
-          <w:b/>
-          <w:bCs/>
-          <w:sz w:val="40"/>
-          <w:szCs w:val="40"/>
-        </w:rPr>
-      </w:pPr>
-    </w:p>
-    <w:p>
-      <w:pPr>
-        <w:rPr>
-          <w:b/>
-          <w:bCs/>
-          <w:sz w:val="40"/>
-          <w:szCs w:val="40"/>
-        </w:rPr>
-      </w:pPr>
-      <w:proofErr w:type="spellStart"/>
-      <w:r>
-        <w:rPr>
-          <w:b/>
-          <w:bCs/>
-          <w:sz w:val="40"/>
-          <w:szCs w:val="40"/>
-        </w:rPr>
-        <w:t>Pylint</w:t>
-      </w:r>
-      <w:proofErr w:type="spellEnd"/>
-      <w:r>
-        <w:rPr>
-          <w:b/>
-          <w:bCs/>
-          <w:sz w:val="40"/>
-          <w:szCs w:val="40"/>
-        </w:rPr>
-        <w:t>:</w:t>
-      </w:r>
-    </w:p>
-    <w:p>
-      <w:r>
-        <w:drawing>
-          <wp:inline distT="0" distB="0" distL="0" distR="0" wp14:anchorId="4D4062A9" wp14:editId="6AC1380D">
-            <wp:extent cx="5943600" cy="772160"/>
-            <wp:effectExtent l="0" t="0" r="0" b="8890"/>
-            <wp:docPr id="90708789" name="Picture 1" descr="A black screen with white text&#10;&#10;AI-generated content may be incorrect."/>
-            <wp:cNvGraphicFramePr>
-              <a:graphicFrameLocks xmlns:a="http://schemas.openxmlformats.org/drawingml/2006/main" noChangeAspect="1"/>
-            </wp:cNvGraphicFramePr>
-            <a:graphic xmlns:a="http://schemas.openxmlformats.org/drawingml/2006/main">
-              <a:graphicData uri="http://schemas.openxmlformats.org/drawingml/2006/picture">
-                <pic:pic xmlns:pic="http://schemas.openxmlformats.org/drawingml/2006/picture">
-                  <pic:nvPicPr>
-                    <pic:cNvPr id="90708789" name="Picture 1" descr="A black screen with white text&#10;&#10;AI-generated content may be incorrect."/>
-                    <pic:cNvPicPr/>
-                  </pic:nvPicPr>
-                  <pic:blipFill>
-                    <a:blip r:embed="rId8"/>
-                    <a:stretch>
-                      <a:fillRect/>
-                    </a:stretch>
-                  </pic:blipFill>
-                  <pic:spPr>
-                    <a:xfrm>
-                      <a:off x="0" y="0"/>
-                      <a:ext cx="5943600" cy="772160"/>
-                    </a:xfrm>
-                    <a:prstGeom prst="rect">
-                      <a:avLst/>
-                    </a:prstGeom>
-                  </pic:spPr>
-                </pic:pic>
-              </a:graphicData>
-            </a:graphic>
-          </wp:inline>
-        </w:drawing>
-      </w:r>
-    </w:p>
-    <w:p>
-      <w:pPr>
-        <w:rPr>
-          <w:b/>
-          <w:bCs/>
-          <w:sz w:val="32"/>
-          <w:szCs w:val="32"/>
-        </w:rPr>
-      </w:pPr>
-      <w:r>
-        <w:rPr>
-          <w:b/>
-          <w:bCs/>
-          <w:sz w:val="32"/>
-          <w:szCs w:val="32"/>
-        </w:rPr>
-        <w:t>After moving “datetime” above “flask”:</w:t>
-      </w:r>
-    </w:p>
-    <w:p>
-      <w:r>
-        <w:drawing>
-          <wp:inline distT="0" distB="0" distL="0" distR="0" wp14:anchorId="7DBA1155" wp14:editId="4B3BED59">
-            <wp:extent cx="5943600" cy="951230"/>
-            <wp:effectExtent l="0" t="0" r="0" b="1270"/>
-            <wp:docPr id="1676147792" name="Picture 1" descr="A black screen with text&#10;&#10;AI-generated content may be incorrect."/>
-            <wp:cNvGraphicFramePr>
-              <a:graphicFrameLocks xmlns:a="http://schemas.openxmlformats.org/drawingml/2006/main" noChangeAspect="1"/>
-            </wp:cNvGraphicFramePr>
-            <a:graphic xmlns:a="http://schemas.openxmlformats.org/drawingml/2006/main">
-              <a:graphicData uri="http://schemas.openxmlformats.org/drawingml/2006/picture">
-                <pic:pic xmlns:pic="http://schemas.openxmlformats.org/drawingml/2006/picture">
-                  <pic:nvPicPr>
-                    <pic:cNvPr id="1676147792" name="Picture 1" descr="A black screen with text&#10;&#10;AI-generated content may be incorrect."/>
-                    <pic:cNvPicPr/>
-                  </pic:nvPicPr>
-                  <pic:blipFill>
-                    <a:blip r:embed="rId9"/>
-                    <a:stretch>
-                      <a:fillRect/>
-                    </a:stretch>
-                  </pic:blipFill>
-                  <pic:spPr>
-                    <a:xfrm>
-                      <a:off x="0" y="0"/>
-                      <a:ext cx="5943600" cy="951230"/>
-                    </a:xfrm>
-                    <a:prstGeom prst="rect">
-                      <a:avLst/>
-                    </a:prstGeom>
-                  </pic:spPr>
-                </pic:pic>
-              </a:graphicData>
-            </a:graphic>
-          </wp:inline>
-        </w:drawing>
-      </w:r>
-    </w:p>
+    <w:p/>
     <w:sectPr>
       <w:pgSz w:w="12240" w:h="15840"/>
       <w:pgMar w:top="1440" w:right="1440" w:bottom="1440" w:left="1440" w:header="720" w:footer="720" w:gutter="0"/>

</xml_diff>